<commit_message>
cerrar sesion admin case
</commit_message>
<xml_diff>
--- a/Docs/use_cases/Caso de Uso_cerrar sesión usuario.docx
+++ b/Docs/use_cases/Caso de Uso_cerrar sesión usuario.docx
@@ -1,6 +1,6 @@
 
 <file path=word/document.xml><?xml version="1.0" encoding="utf-8"?>
-<w:document xmlns:wpc="http://schemas.microsoft.com/office/word/2010/wordprocessingCanvas" xmlns:cx="http://schemas.microsoft.com/office/drawing/2014/chartex" xmlns:cx1="http://schemas.microsoft.com/office/drawing/2015/9/8/chartex" xmlns:mc="http://schemas.openxmlformats.org/markup-compatibility/2006" xmlns:o="urn:schemas-microsoft-com:office:office" xmlns:r="http://schemas.openxmlformats.org/officeDocument/2006/relationships" xmlns:m="http://schemas.openxmlformats.org/officeDocument/2006/math" xmlns:v="urn:schemas-microsoft-com:vml" xmlns:wp14="http://schemas.microsoft.com/office/word/2010/wordprocessingDrawing" xmlns:wp="http://schemas.openxmlformats.org/drawingml/2006/wordprocessingDrawing" xmlns:w10="urn:schemas-microsoft-com:office:word" xmlns:w="http://schemas.openxmlformats.org/wordprocessingml/2006/main" xmlns:w14="http://schemas.microsoft.com/office/word/2010/wordml" xmlns:w15="http://schemas.microsoft.com/office/word/2012/wordml" xmlns:w16se="http://schemas.microsoft.com/office/word/2015/wordml/symex" xmlns:wpg="http://schemas.microsoft.com/office/word/2010/wordprocessingGroup" xmlns:wpi="http://schemas.microsoft.com/office/word/2010/wordprocessingInk" xmlns:wne="http://schemas.microsoft.com/office/word/2006/wordml" xmlns:wps="http://schemas.microsoft.com/office/word/2010/wordprocessingShape" mc:Ignorable="w14 w15 w16se wp14">
+<w:document xmlns:wpc="http://schemas.microsoft.com/office/word/2010/wordprocessingCanvas" xmlns:cx="http://schemas.microsoft.com/office/drawing/2014/chartex" xmlns:cx1="http://schemas.microsoft.com/office/drawing/2015/9/8/chartex" xmlns:cx2="http://schemas.microsoft.com/office/drawing/2015/10/21/chartex" xmlns:cx3="http://schemas.microsoft.com/office/drawing/2016/5/9/chartex" xmlns:cx4="http://schemas.microsoft.com/office/drawing/2016/5/10/chartex" xmlns:cx5="http://schemas.microsoft.com/office/drawing/2016/5/11/chartex" xmlns:cx6="http://schemas.microsoft.com/office/drawing/2016/5/12/chartex" xmlns:cx7="http://schemas.microsoft.com/office/drawing/2016/5/13/chartex" xmlns:cx8="http://schemas.microsoft.com/office/drawing/2016/5/14/chartex" xmlns:mc="http://schemas.openxmlformats.org/markup-compatibility/2006" xmlns:aink="http://schemas.microsoft.com/office/drawing/2016/ink" xmlns:am3d="http://schemas.microsoft.com/office/drawing/2017/model3d" xmlns:o="urn:schemas-microsoft-com:office:office" xmlns:r="http://schemas.openxmlformats.org/officeDocument/2006/relationships" xmlns:m="http://schemas.openxmlformats.org/officeDocument/2006/math" xmlns:v="urn:schemas-microsoft-com:vml" xmlns:wp14="http://schemas.microsoft.com/office/word/2010/wordprocessingDrawing" xmlns:wp="http://schemas.openxmlformats.org/drawingml/2006/wordprocessingDrawing" xmlns:w10="urn:schemas-microsoft-com:office:word" xmlns:w="http://schemas.openxmlformats.org/wordprocessingml/2006/main" xmlns:w14="http://schemas.microsoft.com/office/word/2010/wordml" xmlns:w15="http://schemas.microsoft.com/office/word/2012/wordml" xmlns:w16cid="http://schemas.microsoft.com/office/word/2016/wordml/cid" xmlns:w16se="http://schemas.microsoft.com/office/word/2015/wordml/symex" xmlns:wpg="http://schemas.microsoft.com/office/word/2010/wordprocessingGroup" xmlns:wpi="http://schemas.microsoft.com/office/word/2010/wordprocessingInk" xmlns:wne="http://schemas.microsoft.com/office/word/2006/wordml" xmlns:wps="http://schemas.microsoft.com/office/word/2010/wordprocessingShape" mc:Ignorable="w14 w15 w16se w16cid wp14">
   <w:body>
     <w:p/>
     <w:p>
@@ -27,8 +27,8 @@
         <w:tblLook w:val="04A0" w:firstRow="1" w:lastRow="0" w:firstColumn="1" w:lastColumn="0" w:noHBand="0" w:noVBand="1"/>
       </w:tblPr>
       <w:tblGrid>
-        <w:gridCol w:w="1607"/>
-        <w:gridCol w:w="3241"/>
+        <w:gridCol w:w="1541"/>
+        <w:gridCol w:w="3307"/>
         <w:gridCol w:w="845"/>
         <w:gridCol w:w="1201"/>
         <w:gridCol w:w="1001"/>
@@ -64,7 +64,6 @@
                 <w:szCs w:val="24"/>
               </w:rPr>
             </w:pPr>
-            <w:proofErr w:type="spellStart"/>
             <w:r>
               <w:rPr>
                 <w:rFonts w:ascii="Arial" w:eastAsia="Times New Roman" w:hAnsi="Arial" w:cs="Arial"/>
@@ -74,33 +73,8 @@
                 <w:sz w:val="20"/>
                 <w:szCs w:val="20"/>
               </w:rPr>
-              <w:t>Caso</w:t>
-            </w:r>
-            <w:proofErr w:type="spellEnd"/>
-            <w:r>
-              <w:rPr>
-                <w:rFonts w:ascii="Arial" w:eastAsia="Times New Roman" w:hAnsi="Arial" w:cs="Arial"/>
-                <w:b/>
-                <w:bCs/>
-                <w:color w:val="000000"/>
-                <w:sz w:val="20"/>
-                <w:szCs w:val="20"/>
-              </w:rPr>
-              <w:t xml:space="preserve"> de </w:t>
-            </w:r>
-            <w:proofErr w:type="spellStart"/>
-            <w:r>
-              <w:rPr>
-                <w:rFonts w:ascii="Arial" w:eastAsia="Times New Roman" w:hAnsi="Arial" w:cs="Arial"/>
-                <w:b/>
-                <w:bCs/>
-                <w:color w:val="000000"/>
-                <w:sz w:val="20"/>
-                <w:szCs w:val="20"/>
-              </w:rPr>
-              <w:t>Uso</w:t>
-            </w:r>
-            <w:proofErr w:type="spellEnd"/>
+              <w:t>Caso de Uso</w:t>
+            </w:r>
           </w:p>
         </w:tc>
         <w:tc>
@@ -130,7 +104,6 @@
                 <w:szCs w:val="24"/>
               </w:rPr>
             </w:pPr>
-            <w:proofErr w:type="spellStart"/>
             <w:r>
               <w:rPr>
                 <w:rFonts w:ascii="Arial" w:eastAsia="Times New Roman" w:hAnsi="Arial" w:cs="Arial"/>
@@ -142,7 +115,6 @@
               </w:rPr>
               <w:t>Cerrar</w:t>
             </w:r>
-            <w:proofErr w:type="spellEnd"/>
             <w:r>
               <w:rPr>
                 <w:rFonts w:ascii="Arial" w:eastAsia="Times New Roman" w:hAnsi="Arial" w:cs="Arial"/>
@@ -152,45 +124,8 @@
                 <w:sz w:val="20"/>
                 <w:szCs w:val="20"/>
               </w:rPr>
-              <w:t xml:space="preserve"> </w:t>
-            </w:r>
-            <w:proofErr w:type="spellStart"/>
-            <w:r>
-              <w:rPr>
-                <w:rFonts w:ascii="Arial" w:eastAsia="Times New Roman" w:hAnsi="Arial" w:cs="Arial"/>
-                <w:b/>
-                <w:bCs/>
-                <w:color w:val="0000FF"/>
-                <w:sz w:val="20"/>
-                <w:szCs w:val="20"/>
-              </w:rPr>
-              <w:t>sesión</w:t>
-            </w:r>
-            <w:proofErr w:type="spellEnd"/>
-            <w:r>
-              <w:rPr>
-                <w:rFonts w:ascii="Arial" w:eastAsia="Times New Roman" w:hAnsi="Arial" w:cs="Arial"/>
-                <w:b/>
-                <w:bCs/>
-                <w:color w:val="0000FF"/>
-                <w:sz w:val="20"/>
-                <w:szCs w:val="20"/>
-              </w:rPr>
-              <w:t xml:space="preserve"> </w:t>
-            </w:r>
-            <w:proofErr w:type="spellStart"/>
-            <w:r>
-              <w:rPr>
-                <w:rFonts w:ascii="Arial" w:eastAsia="Times New Roman" w:hAnsi="Arial" w:cs="Arial"/>
-                <w:b/>
-                <w:bCs/>
-                <w:color w:val="0000FF"/>
-                <w:sz w:val="20"/>
-                <w:szCs w:val="20"/>
-              </w:rPr>
-              <w:t>Usuario</w:t>
-            </w:r>
-            <w:proofErr w:type="spellEnd"/>
+              <w:t xml:space="preserve"> sesión Usuario</w:t>
+            </w:r>
           </w:p>
         </w:tc>
         <w:tc>
@@ -300,7 +235,6 @@
                 <w:szCs w:val="24"/>
               </w:rPr>
             </w:pPr>
-            <w:proofErr w:type="spellStart"/>
             <w:r>
               <w:rPr>
                 <w:rFonts w:ascii="Arial" w:eastAsia="Times New Roman" w:hAnsi="Arial" w:cs="Arial"/>
@@ -312,7 +246,6 @@
               </w:rPr>
               <w:t>Descripción</w:t>
             </w:r>
-            <w:proofErr w:type="spellEnd"/>
           </w:p>
         </w:tc>
         <w:tc>
@@ -405,31 +338,7 @@
                 <w:sz w:val="20"/>
                 <w:szCs w:val="20"/>
               </w:rPr>
-              <w:t>Actor(</w:t>
-            </w:r>
-            <w:proofErr w:type="spellStart"/>
-            <w:r>
-              <w:rPr>
-                <w:rFonts w:ascii="Arial" w:eastAsia="Times New Roman" w:hAnsi="Arial" w:cs="Arial"/>
-                <w:b/>
-                <w:bCs/>
-                <w:color w:val="000000"/>
-                <w:sz w:val="20"/>
-                <w:szCs w:val="20"/>
-              </w:rPr>
-              <w:t>es</w:t>
-            </w:r>
-            <w:proofErr w:type="spellEnd"/>
-            <w:r>
-              <w:rPr>
-                <w:rFonts w:ascii="Arial" w:eastAsia="Times New Roman" w:hAnsi="Arial" w:cs="Arial"/>
-                <w:b/>
-                <w:bCs/>
-                <w:color w:val="000000"/>
-                <w:sz w:val="20"/>
-                <w:szCs w:val="20"/>
-              </w:rPr>
-              <w:t>)</w:t>
+              <w:t>Actor(es)</w:t>
             </w:r>
           </w:p>
         </w:tc>
@@ -533,21 +442,8 @@
                 <w:sz w:val="20"/>
                 <w:szCs w:val="20"/>
               </w:rPr>
-              <w:t>Pre-</w:t>
-            </w:r>
-            <w:proofErr w:type="spellStart"/>
-            <w:r>
-              <w:rPr>
-                <w:rFonts w:ascii="Arial" w:eastAsia="Times New Roman" w:hAnsi="Arial" w:cs="Arial"/>
-                <w:b/>
-                <w:bCs/>
-                <w:color w:val="000000"/>
-                <w:sz w:val="20"/>
-                <w:szCs w:val="20"/>
-              </w:rPr>
-              <w:t>condiciones</w:t>
-            </w:r>
-            <w:proofErr w:type="spellEnd"/>
+              <w:t>Pre-condiciones</w:t>
+            </w:r>
           </w:p>
         </w:tc>
         <w:tc>
@@ -641,7 +537,6 @@
                 <w:szCs w:val="24"/>
               </w:rPr>
             </w:pPr>
-            <w:proofErr w:type="spellStart"/>
             <w:r>
               <w:rPr>
                 <w:rFonts w:ascii="Arial" w:eastAsia="Times New Roman" w:hAnsi="Arial" w:cs="Arial"/>
@@ -651,19 +546,7 @@
                 <w:sz w:val="20"/>
                 <w:szCs w:val="20"/>
               </w:rPr>
-              <w:t>Flujo</w:t>
-            </w:r>
-            <w:proofErr w:type="spellEnd"/>
-            <w:r>
-              <w:rPr>
-                <w:rFonts w:ascii="Arial" w:eastAsia="Times New Roman" w:hAnsi="Arial" w:cs="Arial"/>
-                <w:b/>
-                <w:bCs/>
-                <w:color w:val="000000"/>
-                <w:sz w:val="20"/>
-                <w:szCs w:val="20"/>
-              </w:rPr>
-              <w:t xml:space="preserve"> Normal</w:t>
+              <w:t>Flujo Normal</w:t>
             </w:r>
           </w:p>
         </w:tc>
@@ -831,7 +714,6 @@
                 <w:szCs w:val="24"/>
               </w:rPr>
             </w:pPr>
-            <w:proofErr w:type="spellStart"/>
             <w:r>
               <w:rPr>
                 <w:rFonts w:ascii="Arial" w:eastAsia="Times New Roman" w:hAnsi="Arial" w:cs="Arial"/>
@@ -841,43 +723,7 @@
                 <w:sz w:val="20"/>
                 <w:szCs w:val="20"/>
               </w:rPr>
-              <w:t>Flujo</w:t>
-            </w:r>
-            <w:proofErr w:type="spellEnd"/>
-            <w:r>
-              <w:rPr>
-                <w:rFonts w:ascii="Arial" w:eastAsia="Times New Roman" w:hAnsi="Arial" w:cs="Arial"/>
-                <w:b/>
-                <w:bCs/>
-                <w:color w:val="000000"/>
-                <w:sz w:val="20"/>
-                <w:szCs w:val="20"/>
-              </w:rPr>
-              <w:t xml:space="preserve"> </w:t>
-            </w:r>
-            <w:proofErr w:type="spellStart"/>
-            <w:r>
-              <w:rPr>
-                <w:rFonts w:ascii="Arial" w:eastAsia="Times New Roman" w:hAnsi="Arial" w:cs="Arial"/>
-                <w:b/>
-                <w:bCs/>
-                <w:color w:val="000000"/>
-                <w:sz w:val="20"/>
-                <w:szCs w:val="20"/>
-              </w:rPr>
-              <w:t>Alterno</w:t>
-            </w:r>
-            <w:proofErr w:type="spellEnd"/>
-            <w:r>
-              <w:rPr>
-                <w:rFonts w:ascii="Arial" w:eastAsia="Times New Roman" w:hAnsi="Arial" w:cs="Arial"/>
-                <w:b/>
-                <w:bCs/>
-                <w:color w:val="000000"/>
-                <w:sz w:val="20"/>
-                <w:szCs w:val="20"/>
-              </w:rPr>
-              <w:t xml:space="preserve"> </w:t>
+              <w:t xml:space="preserve">Flujo Alterno </w:t>
             </w:r>
           </w:p>
         </w:tc>
@@ -910,7 +756,6 @@
                 <w:lang w:val="es-CO"/>
               </w:rPr>
             </w:pPr>
-            <w:bookmarkStart w:id="0" w:name="_GoBack"/>
             <w:r>
               <w:rPr>
                 <w:rFonts w:ascii="Arial" w:eastAsia="Times New Roman" w:hAnsi="Arial" w:cs="Arial"/>
@@ -921,7 +766,6 @@
               <w:t>N / A</w:t>
             </w:r>
           </w:p>
-          <w:bookmarkEnd w:id="0"/>
           <w:p>
             <w:pPr>
               <w:spacing w:after="0" w:line="240" w:lineRule="auto"/>
@@ -966,7 +810,6 @@
                 <w:szCs w:val="24"/>
               </w:rPr>
             </w:pPr>
-            <w:proofErr w:type="spellStart"/>
             <w:r>
               <w:rPr>
                 <w:rFonts w:ascii="Arial" w:eastAsia="Times New Roman" w:hAnsi="Arial" w:cs="Arial"/>
@@ -976,9 +819,107 @@
                 <w:sz w:val="20"/>
                 <w:szCs w:val="20"/>
               </w:rPr>
-              <w:t>Autor</w:t>
-            </w:r>
-            <w:proofErr w:type="spellEnd"/>
+              <w:t>Autor(es):</w:t>
+            </w:r>
+          </w:p>
+        </w:tc>
+        <w:tc>
+          <w:tcPr>
+            <w:tcW w:w="0" w:type="auto"/>
+            <w:tcBorders>
+              <w:top w:val="single" w:sz="8" w:space="0" w:color="000000"/>
+              <w:left w:val="single" w:sz="8" w:space="0" w:color="000000"/>
+              <w:bottom w:val="single" w:sz="8" w:space="0" w:color="000000"/>
+              <w:right w:val="single" w:sz="8" w:space="0" w:color="000000"/>
+            </w:tcBorders>
+            <w:tcMar>
+              <w:top w:w="100" w:type="dxa"/>
+              <w:left w:w="100" w:type="dxa"/>
+              <w:bottom w:w="100" w:type="dxa"/>
+              <w:right w:w="100" w:type="dxa"/>
+            </w:tcMar>
+            <w:hideMark/>
+          </w:tcPr>
+          <w:p>
+            <w:pPr>
+              <w:spacing w:after="0" w:line="240" w:lineRule="auto"/>
+              <w:rPr>
+                <w:rFonts w:ascii="Times New Roman" w:eastAsia="Times New Roman" w:hAnsi="Times New Roman" w:cs="Times New Roman"/>
+                <w:sz w:val="24"/>
+                <w:szCs w:val="24"/>
+                <w:lang w:val="es-CO"/>
+              </w:rPr>
+            </w:pPr>
+            <w:r>
+              <w:rPr>
+                <w:rFonts w:ascii="Arial" w:eastAsia="Times New Roman" w:hAnsi="Arial" w:cs="Arial"/>
+                <w:color w:val="000000"/>
+                <w:sz w:val="20"/>
+                <w:szCs w:val="20"/>
+                <w:lang w:val="es-CO"/>
+              </w:rPr>
+              <w:t xml:space="preserve">vbernalb, mcarbonells, danduquegar, </w:t>
+            </w:r>
+            <w:r>
+              <w:rPr>
+                <w:rFonts w:ascii="Arial" w:eastAsia="Times New Roman" w:hAnsi="Arial" w:cs="Arial"/>
+                <w:color w:val="000000"/>
+                <w:sz w:val="20"/>
+                <w:szCs w:val="20"/>
+                <w:lang w:val="es-CO"/>
+              </w:rPr>
+              <w:t>dfsolanol</w:t>
+            </w:r>
+            <w:r>
+              <w:rPr>
+                <w:rFonts w:ascii="Arial" w:eastAsia="Times New Roman" w:hAnsi="Arial" w:cs="Arial"/>
+                <w:color w:val="000000"/>
+                <w:sz w:val="20"/>
+                <w:szCs w:val="20"/>
+                <w:lang w:val="es-CO"/>
+              </w:rPr>
+              <w:t xml:space="preserve">, </w:t>
+            </w:r>
+            <w:r>
+              <w:rPr>
+                <w:rFonts w:ascii="Arial" w:eastAsia="Times New Roman" w:hAnsi="Arial" w:cs="Arial"/>
+                <w:color w:val="000000"/>
+                <w:sz w:val="20"/>
+                <w:szCs w:val="20"/>
+                <w:lang w:val="es-CO"/>
+              </w:rPr>
+              <w:t>samoralespu</w:t>
+            </w:r>
+            <w:bookmarkStart w:id="0" w:name="_GoBack"/>
+            <w:bookmarkEnd w:id="0"/>
+          </w:p>
+        </w:tc>
+        <w:tc>
+          <w:tcPr>
+            <w:tcW w:w="0" w:type="auto"/>
+            <w:tcBorders>
+              <w:top w:val="single" w:sz="8" w:space="0" w:color="000000"/>
+              <w:left w:val="single" w:sz="8" w:space="0" w:color="000000"/>
+              <w:bottom w:val="single" w:sz="8" w:space="0" w:color="000000"/>
+              <w:right w:val="single" w:sz="8" w:space="0" w:color="000000"/>
+            </w:tcBorders>
+            <w:tcMar>
+              <w:top w:w="100" w:type="dxa"/>
+              <w:left w:w="100" w:type="dxa"/>
+              <w:bottom w:w="100" w:type="dxa"/>
+              <w:right w:w="100" w:type="dxa"/>
+            </w:tcMar>
+            <w:hideMark/>
+          </w:tcPr>
+          <w:p>
+            <w:pPr>
+              <w:spacing w:after="0" w:line="240" w:lineRule="auto"/>
+              <w:rPr>
+                <w:rFonts w:ascii="Times New Roman" w:eastAsia="Times New Roman" w:hAnsi="Times New Roman" w:cs="Times New Roman"/>
+                <w:sz w:val="24"/>
+                <w:szCs w:val="24"/>
+              </w:rPr>
+            </w:pPr>
             <w:r>
               <w:rPr>
                 <w:rFonts w:ascii="Arial" w:eastAsia="Times New Roman" w:hAnsi="Arial" w:cs="Arial"/>
@@ -988,9 +929,82 @@
                 <w:sz w:val="20"/>
                 <w:szCs w:val="20"/>
               </w:rPr>
-              <w:t>(</w:t>
-            </w:r>
-            <w:proofErr w:type="spellStart"/>
+              <w:t>Fecha:</w:t>
+            </w:r>
+          </w:p>
+        </w:tc>
+        <w:tc>
+          <w:tcPr>
+            <w:tcW w:w="0" w:type="auto"/>
+            <w:tcBorders>
+              <w:top w:val="single" w:sz="8" w:space="0" w:color="000000"/>
+              <w:left w:val="single" w:sz="8" w:space="0" w:color="000000"/>
+              <w:bottom w:val="single" w:sz="8" w:space="0" w:color="000000"/>
+              <w:right w:val="single" w:sz="8" w:space="0" w:color="000000"/>
+            </w:tcBorders>
+            <w:tcMar>
+              <w:top w:w="100" w:type="dxa"/>
+              <w:left w:w="100" w:type="dxa"/>
+              <w:bottom w:w="100" w:type="dxa"/>
+              <w:right w:w="100" w:type="dxa"/>
+            </w:tcMar>
+            <w:hideMark/>
+          </w:tcPr>
+          <w:p>
+            <w:pPr>
+              <w:spacing w:after="0" w:line="240" w:lineRule="auto"/>
+              <w:rPr>
+                <w:rFonts w:ascii="Times New Roman" w:eastAsia="Times New Roman" w:hAnsi="Times New Roman" w:cs="Times New Roman"/>
+                <w:sz w:val="24"/>
+                <w:szCs w:val="24"/>
+              </w:rPr>
+            </w:pPr>
+            <w:r>
+              <w:rPr>
+                <w:rFonts w:ascii="Arial" w:eastAsia="Times New Roman" w:hAnsi="Arial" w:cs="Arial"/>
+                <w:color w:val="000000"/>
+                <w:sz w:val="20"/>
+                <w:szCs w:val="20"/>
+              </w:rPr>
+              <w:t>19.07</w:t>
+            </w:r>
+            <w:r>
+              <w:rPr>
+                <w:rFonts w:ascii="Arial" w:eastAsia="Times New Roman" w:hAnsi="Arial" w:cs="Arial"/>
+                <w:color w:val="000000"/>
+                <w:sz w:val="20"/>
+                <w:szCs w:val="20"/>
+              </w:rPr>
+              <w:t>.2019</w:t>
+            </w:r>
+          </w:p>
+        </w:tc>
+        <w:tc>
+          <w:tcPr>
+            <w:tcW w:w="0" w:type="auto"/>
+            <w:tcBorders>
+              <w:top w:val="single" w:sz="8" w:space="0" w:color="000000"/>
+              <w:left w:val="single" w:sz="8" w:space="0" w:color="000000"/>
+              <w:bottom w:val="single" w:sz="8" w:space="0" w:color="000000"/>
+              <w:right w:val="single" w:sz="8" w:space="0" w:color="000000"/>
+            </w:tcBorders>
+            <w:tcMar>
+              <w:top w:w="100" w:type="dxa"/>
+              <w:left w:w="100" w:type="dxa"/>
+              <w:bottom w:w="100" w:type="dxa"/>
+              <w:right w:w="100" w:type="dxa"/>
+            </w:tcMar>
+            <w:hideMark/>
+          </w:tcPr>
+          <w:p>
+            <w:pPr>
+              <w:spacing w:after="0" w:line="240" w:lineRule="auto"/>
+              <w:rPr>
+                <w:rFonts w:ascii="Times New Roman" w:eastAsia="Times New Roman" w:hAnsi="Times New Roman" w:cs="Times New Roman"/>
+                <w:sz w:val="24"/>
+                <w:szCs w:val="24"/>
+              </w:rPr>
+            </w:pPr>
             <w:r>
               <w:rPr>
                 <w:rFonts w:ascii="Arial" w:eastAsia="Times New Roman" w:hAnsi="Arial" w:cs="Arial"/>
@@ -1000,276 +1014,7 @@
                 <w:sz w:val="20"/>
                 <w:szCs w:val="20"/>
               </w:rPr>
-              <w:t>es</w:t>
-            </w:r>
-            <w:proofErr w:type="spellEnd"/>
-            <w:r>
-              <w:rPr>
-                <w:rFonts w:ascii="Arial" w:eastAsia="Times New Roman" w:hAnsi="Arial" w:cs="Arial"/>
-                <w:b/>
-                <w:bCs/>
-                <w:color w:val="000000"/>
-                <w:sz w:val="20"/>
-                <w:szCs w:val="20"/>
-              </w:rPr>
-              <w:t>):</w:t>
-            </w:r>
-          </w:p>
-        </w:tc>
-        <w:tc>
-          <w:tcPr>
-            <w:tcW w:w="0" w:type="auto"/>
-            <w:tcBorders>
-              <w:top w:val="single" w:sz="8" w:space="0" w:color="000000"/>
-              <w:left w:val="single" w:sz="8" w:space="0" w:color="000000"/>
-              <w:bottom w:val="single" w:sz="8" w:space="0" w:color="000000"/>
-              <w:right w:val="single" w:sz="8" w:space="0" w:color="000000"/>
-            </w:tcBorders>
-            <w:tcMar>
-              <w:top w:w="100" w:type="dxa"/>
-              <w:left w:w="100" w:type="dxa"/>
-              <w:bottom w:w="100" w:type="dxa"/>
-              <w:right w:w="100" w:type="dxa"/>
-            </w:tcMar>
-            <w:hideMark/>
-          </w:tcPr>
-          <w:p>
-            <w:pPr>
-              <w:spacing w:after="0" w:line="240" w:lineRule="auto"/>
-              <w:rPr>
-                <w:rFonts w:ascii="Times New Roman" w:eastAsia="Times New Roman" w:hAnsi="Times New Roman" w:cs="Times New Roman"/>
-                <w:sz w:val="24"/>
-                <w:szCs w:val="24"/>
-                <w:lang w:val="es-CO"/>
-              </w:rPr>
-            </w:pPr>
-            <w:proofErr w:type="spellStart"/>
-            <w:r>
-              <w:rPr>
-                <w:rFonts w:ascii="Arial" w:eastAsia="Times New Roman" w:hAnsi="Arial" w:cs="Arial"/>
-                <w:color w:val="000000"/>
-                <w:sz w:val="20"/>
-                <w:szCs w:val="20"/>
-                <w:lang w:val="es-CO"/>
-              </w:rPr>
-              <w:t>vbernalb</w:t>
-            </w:r>
-            <w:proofErr w:type="spellEnd"/>
-            <w:r>
-              <w:rPr>
-                <w:rFonts w:ascii="Arial" w:eastAsia="Times New Roman" w:hAnsi="Arial" w:cs="Arial"/>
-                <w:color w:val="000000"/>
-                <w:sz w:val="20"/>
-                <w:szCs w:val="20"/>
-                <w:lang w:val="es-CO"/>
-              </w:rPr>
-              <w:t xml:space="preserve">, </w:t>
-            </w:r>
-            <w:proofErr w:type="spellStart"/>
-            <w:r>
-              <w:rPr>
-                <w:rFonts w:ascii="Arial" w:eastAsia="Times New Roman" w:hAnsi="Arial" w:cs="Arial"/>
-                <w:color w:val="000000"/>
-                <w:sz w:val="20"/>
-                <w:szCs w:val="20"/>
-                <w:lang w:val="es-CO"/>
-              </w:rPr>
-              <w:t>mcarbonells</w:t>
-            </w:r>
-            <w:proofErr w:type="spellEnd"/>
-            <w:r>
-              <w:rPr>
-                <w:rFonts w:ascii="Arial" w:eastAsia="Times New Roman" w:hAnsi="Arial" w:cs="Arial"/>
-                <w:color w:val="000000"/>
-                <w:sz w:val="20"/>
-                <w:szCs w:val="20"/>
-                <w:lang w:val="es-CO"/>
-              </w:rPr>
-              <w:t xml:space="preserve">, </w:t>
-            </w:r>
-            <w:proofErr w:type="spellStart"/>
-            <w:r>
-              <w:rPr>
-                <w:rFonts w:ascii="Arial" w:eastAsia="Times New Roman" w:hAnsi="Arial" w:cs="Arial"/>
-                <w:color w:val="000000"/>
-                <w:sz w:val="20"/>
-                <w:szCs w:val="20"/>
-                <w:lang w:val="es-CO"/>
-              </w:rPr>
-              <w:t>danduquegar</w:t>
-            </w:r>
-            <w:proofErr w:type="spellEnd"/>
-            <w:r>
-              <w:rPr>
-                <w:rFonts w:ascii="Arial" w:eastAsia="Times New Roman" w:hAnsi="Arial" w:cs="Arial"/>
-                <w:color w:val="000000"/>
-                <w:sz w:val="20"/>
-                <w:szCs w:val="20"/>
-                <w:lang w:val="es-CO"/>
-              </w:rPr>
-              <w:t xml:space="preserve">, </w:t>
-            </w:r>
-            <w:proofErr w:type="spellStart"/>
-            <w:r>
-              <w:rPr>
-                <w:rFonts w:ascii="Arial" w:eastAsia="Times New Roman" w:hAnsi="Arial" w:cs="Arial"/>
-                <w:color w:val="000000"/>
-                <w:sz w:val="20"/>
-                <w:szCs w:val="20"/>
-                <w:lang w:val="es-CO"/>
-              </w:rPr>
-              <w:t>dfsolanol</w:t>
-            </w:r>
-            <w:proofErr w:type="spellEnd"/>
-          </w:p>
-        </w:tc>
-        <w:tc>
-          <w:tcPr>
-            <w:tcW w:w="0" w:type="auto"/>
-            <w:tcBorders>
-              <w:top w:val="single" w:sz="8" w:space="0" w:color="000000"/>
-              <w:left w:val="single" w:sz="8" w:space="0" w:color="000000"/>
-              <w:bottom w:val="single" w:sz="8" w:space="0" w:color="000000"/>
-              <w:right w:val="single" w:sz="8" w:space="0" w:color="000000"/>
-            </w:tcBorders>
-            <w:tcMar>
-              <w:top w:w="100" w:type="dxa"/>
-              <w:left w:w="100" w:type="dxa"/>
-              <w:bottom w:w="100" w:type="dxa"/>
-              <w:right w:w="100" w:type="dxa"/>
-            </w:tcMar>
-            <w:hideMark/>
-          </w:tcPr>
-          <w:p>
-            <w:pPr>
-              <w:spacing w:after="0" w:line="240" w:lineRule="auto"/>
-              <w:rPr>
-                <w:rFonts w:ascii="Times New Roman" w:eastAsia="Times New Roman" w:hAnsi="Times New Roman" w:cs="Times New Roman"/>
-                <w:sz w:val="24"/>
-                <w:szCs w:val="24"/>
-              </w:rPr>
-            </w:pPr>
-            <w:proofErr w:type="spellStart"/>
-            <w:r>
-              <w:rPr>
-                <w:rFonts w:ascii="Arial" w:eastAsia="Times New Roman" w:hAnsi="Arial" w:cs="Arial"/>
-                <w:b/>
-                <w:bCs/>
-                <w:color w:val="000000"/>
-                <w:sz w:val="20"/>
-                <w:szCs w:val="20"/>
-              </w:rPr>
-              <w:t>Fecha</w:t>
-            </w:r>
-            <w:proofErr w:type="spellEnd"/>
-            <w:r>
-              <w:rPr>
-                <w:rFonts w:ascii="Arial" w:eastAsia="Times New Roman" w:hAnsi="Arial" w:cs="Arial"/>
-                <w:b/>
-                <w:bCs/>
-                <w:color w:val="000000"/>
-                <w:sz w:val="20"/>
-                <w:szCs w:val="20"/>
-              </w:rPr>
-              <w:t>:</w:t>
-            </w:r>
-          </w:p>
-        </w:tc>
-        <w:tc>
-          <w:tcPr>
-            <w:tcW w:w="0" w:type="auto"/>
-            <w:tcBorders>
-              <w:top w:val="single" w:sz="8" w:space="0" w:color="000000"/>
-              <w:left w:val="single" w:sz="8" w:space="0" w:color="000000"/>
-              <w:bottom w:val="single" w:sz="8" w:space="0" w:color="000000"/>
-              <w:right w:val="single" w:sz="8" w:space="0" w:color="000000"/>
-            </w:tcBorders>
-            <w:tcMar>
-              <w:top w:w="100" w:type="dxa"/>
-              <w:left w:w="100" w:type="dxa"/>
-              <w:bottom w:w="100" w:type="dxa"/>
-              <w:right w:w="100" w:type="dxa"/>
-            </w:tcMar>
-            <w:hideMark/>
-          </w:tcPr>
-          <w:p>
-            <w:pPr>
-              <w:spacing w:after="0" w:line="240" w:lineRule="auto"/>
-              <w:rPr>
-                <w:rFonts w:ascii="Times New Roman" w:eastAsia="Times New Roman" w:hAnsi="Times New Roman" w:cs="Times New Roman"/>
-                <w:sz w:val="24"/>
-                <w:szCs w:val="24"/>
-              </w:rPr>
-            </w:pPr>
-            <w:r>
-              <w:rPr>
-                <w:rFonts w:ascii="Arial" w:eastAsia="Times New Roman" w:hAnsi="Arial" w:cs="Arial"/>
-                <w:color w:val="000000"/>
-                <w:sz w:val="20"/>
-                <w:szCs w:val="20"/>
-              </w:rPr>
-              <w:t>19.07</w:t>
-            </w:r>
-            <w:r>
-              <w:rPr>
-                <w:rFonts w:ascii="Arial" w:eastAsia="Times New Roman" w:hAnsi="Arial" w:cs="Arial"/>
-                <w:color w:val="000000"/>
-                <w:sz w:val="20"/>
-                <w:szCs w:val="20"/>
-              </w:rPr>
-              <w:t>.2019</w:t>
-            </w:r>
-          </w:p>
-        </w:tc>
-        <w:tc>
-          <w:tcPr>
-            <w:tcW w:w="0" w:type="auto"/>
-            <w:tcBorders>
-              <w:top w:val="single" w:sz="8" w:space="0" w:color="000000"/>
-              <w:left w:val="single" w:sz="8" w:space="0" w:color="000000"/>
-              <w:bottom w:val="single" w:sz="8" w:space="0" w:color="000000"/>
-              <w:right w:val="single" w:sz="8" w:space="0" w:color="000000"/>
-            </w:tcBorders>
-            <w:tcMar>
-              <w:top w:w="100" w:type="dxa"/>
-              <w:left w:w="100" w:type="dxa"/>
-              <w:bottom w:w="100" w:type="dxa"/>
-              <w:right w:w="100" w:type="dxa"/>
-            </w:tcMar>
-            <w:hideMark/>
-          </w:tcPr>
-          <w:p>
-            <w:pPr>
-              <w:spacing w:after="0" w:line="240" w:lineRule="auto"/>
-              <w:rPr>
-                <w:rFonts w:ascii="Times New Roman" w:eastAsia="Times New Roman" w:hAnsi="Times New Roman" w:cs="Times New Roman"/>
-                <w:sz w:val="24"/>
-                <w:szCs w:val="24"/>
-              </w:rPr>
-            </w:pPr>
-            <w:proofErr w:type="spellStart"/>
-            <w:r>
-              <w:rPr>
-                <w:rFonts w:ascii="Arial" w:eastAsia="Times New Roman" w:hAnsi="Arial" w:cs="Arial"/>
-                <w:b/>
-                <w:bCs/>
-                <w:color w:val="000000"/>
-                <w:sz w:val="20"/>
-                <w:szCs w:val="20"/>
-              </w:rPr>
-              <w:t>Versión</w:t>
-            </w:r>
-            <w:proofErr w:type="spellEnd"/>
-            <w:r>
-              <w:rPr>
-                <w:rFonts w:ascii="Arial" w:eastAsia="Times New Roman" w:hAnsi="Arial" w:cs="Arial"/>
-                <w:b/>
-                <w:bCs/>
-                <w:color w:val="000000"/>
-                <w:sz w:val="20"/>
-                <w:szCs w:val="20"/>
-              </w:rPr>
-              <w:t>:</w:t>
+              <w:t>Versión:</w:t>
             </w:r>
           </w:p>
         </w:tc>
@@ -1339,7 +1084,7 @@
 </file>
 
 <file path=word/styles.xml><?xml version="1.0" encoding="utf-8"?>
-<w:styles xmlns:mc="http://schemas.openxmlformats.org/markup-compatibility/2006" xmlns:r="http://schemas.openxmlformats.org/officeDocument/2006/relationships" xmlns:w="http://schemas.openxmlformats.org/wordprocessingml/2006/main" xmlns:w14="http://schemas.microsoft.com/office/word/2010/wordml" xmlns:w15="http://schemas.microsoft.com/office/word/2012/wordml" xmlns:w16se="http://schemas.microsoft.com/office/word/2015/wordml/symex" mc:Ignorable="w14 w15 w16se">
+<w:styles xmlns:mc="http://schemas.openxmlformats.org/markup-compatibility/2006" xmlns:r="http://schemas.openxmlformats.org/officeDocument/2006/relationships" xmlns:w="http://schemas.openxmlformats.org/wordprocessingml/2006/main" xmlns:w14="http://schemas.microsoft.com/office/word/2010/wordml" xmlns:w15="http://schemas.microsoft.com/office/word/2012/wordml" xmlns:w16cid="http://schemas.microsoft.com/office/word/2016/wordml/cid" xmlns:w16se="http://schemas.microsoft.com/office/word/2015/wordml/symex" mc:Ignorable="w14 w15 w16se w16cid">
   <w:docDefaults>
     <w:rPrDefault>
       <w:rPr>
@@ -1355,7 +1100,7 @@
       </w:pPr>
     </w:pPrDefault>
   </w:docDefaults>
-  <w:latentStyles w:defLockedState="0" w:defUIPriority="99" w:defSemiHidden="0" w:defUnhideWhenUsed="0" w:defQFormat="0" w:count="371">
+  <w:latentStyles w:defLockedState="0" w:defUIPriority="99" w:defSemiHidden="0" w:defUnhideWhenUsed="0" w:defQFormat="0" w:count="376">
     <w:lsdException w:name="Normal" w:uiPriority="0" w:qFormat="1"/>
     <w:lsdException w:name="heading 1" w:uiPriority="9" w:qFormat="1"/>
     <w:lsdException w:name="heading 2" w:semiHidden="1" w:uiPriority="9" w:unhideWhenUsed="1" w:qFormat="1"/>
@@ -1461,7 +1206,6 @@
     <w:lsdException w:name="HTML Sample" w:semiHidden="1" w:unhideWhenUsed="1"/>
     <w:lsdException w:name="HTML Typewriter" w:semiHidden="1" w:unhideWhenUsed="1"/>
     <w:lsdException w:name="HTML Variable" w:semiHidden="1" w:unhideWhenUsed="1"/>
-    <w:lsdException w:name="Normal Table" w:semiHidden="1" w:unhideWhenUsed="1"/>
     <w:lsdException w:name="annotation subject" w:semiHidden="1" w:unhideWhenUsed="1"/>
     <w:lsdException w:name="No List" w:semiHidden="1" w:unhideWhenUsed="1"/>
     <w:lsdException w:name="Outline List 1" w:semiHidden="1" w:unhideWhenUsed="1"/>
@@ -1504,11 +1248,8 @@
     <w:lsdException w:name="Table Contemporary" w:semiHidden="1" w:unhideWhenUsed="1"/>
     <w:lsdException w:name="Table Elegant" w:semiHidden="1" w:unhideWhenUsed="1"/>
     <w:lsdException w:name="Table Professional" w:semiHidden="1" w:unhideWhenUsed="1"/>
-    <w:lsdException w:name="Table Subtle 1" w:semiHidden="1" w:unhideWhenUsed="1"/>
     <w:lsdException w:name="Table Subtle 2" w:semiHidden="1" w:unhideWhenUsed="1"/>
     <w:lsdException w:name="Table Web 1" w:semiHidden="1" w:unhideWhenUsed="1"/>
-    <w:lsdException w:name="Table Web 2" w:semiHidden="1" w:unhideWhenUsed="1"/>
-    <w:lsdException w:name="Table Web 3" w:semiHidden="1" w:unhideWhenUsed="1"/>
     <w:lsdException w:name="Balloon Text" w:semiHidden="1" w:unhideWhenUsed="1"/>
     <w:lsdException w:name="Table Grid" w:uiPriority="39"/>
     <w:lsdException w:name="Table Theme" w:semiHidden="1" w:unhideWhenUsed="1"/>
@@ -1727,6 +1468,11 @@
     <w:lsdException w:name="List Table 5 Dark Accent 6" w:uiPriority="50"/>
     <w:lsdException w:name="List Table 6 Colorful Accent 6" w:uiPriority="51"/>
     <w:lsdException w:name="List Table 7 Colorful Accent 6" w:uiPriority="52"/>
+    <w:lsdException w:name="Mention" w:semiHidden="1" w:unhideWhenUsed="1"/>
+    <w:lsdException w:name="Smart Hyperlink" w:semiHidden="1" w:unhideWhenUsed="1"/>
+    <w:lsdException w:name="Hashtag" w:semiHidden="1" w:unhideWhenUsed="1"/>
+    <w:lsdException w:name="Unresolved Mention" w:semiHidden="1" w:unhideWhenUsed="1"/>
+    <w:lsdException w:name="Smart Link" w:semiHidden="1" w:unhideWhenUsed="1"/>
   </w:latentStyles>
   <w:style w:type="paragraph" w:default="1" w:styleId="Normal">
     <w:name w:val="Normal"/>

</xml_diff>